<commit_message>
interim report, presentations, collabs
</commit_message>
<xml_diff>
--- a/miscellaneous/presentations/possible_surf_questions.docx
+++ b/miscellaneous/presentations/possible_surf_questions.docx
@@ -504,15 +504,7 @@
     <w:p/>
     <w:p>
       <w:r>
-        <w:t xml:space="preserve">Initially I wasn’t going to include one and then through modelling I learnt that a proton pump will be necessary because I couldn’t get much life extension using parameters typically found </w:t>
-      </w:r>
-      <w:proofErr w:type="spellStart"/>
-      <w:r>
-        <w:t xml:space="preserve">in </w:t>
-      </w:r>
-      <w:proofErr w:type="spellEnd"/>
-      <w:r>
-        <w:t xml:space="preserve">literature. </w:t>
+        <w:t xml:space="preserve">Initially I wasn’t going to include one and then through modelling I learnt that a proton pump will be necessary because I couldn’t get much life extension using parameters typically found in literature. </w:t>
       </w:r>
     </w:p>
     <w:p/>
@@ -864,11 +856,9 @@
       <w:r>
         <w:t xml:space="preserve">I learnt how to deal with things from a molecular and more fundamental viewpoint. I also learnt that the rheostat is very sensitive to rate constants like binding and unbinding. So a system I’m studying may have the potential to have the effects that I want but perhaps those effects aren’t naturally occurring – perhaps there needs to be some engineering of parameters so I can use the same system that may be naturally </w:t>
       </w:r>
-      <w:proofErr w:type="spellStart"/>
-      <w:r>
-        <w:t>ocrruring</w:t>
-      </w:r>
-      <w:proofErr w:type="spellEnd"/>
+      <w:r>
+        <w:t>occurring</w:t>
+      </w:r>
       <w:r>
         <w:t xml:space="preserve"> to do something that I want it to do.</w:t>
       </w:r>
@@ -1412,6 +1402,7 @@
   <w:style w:type="character" w:default="1" w:styleId="DefaultParagraphFont">
     <w:name w:val="Default Paragraph Font"/>
     <w:uiPriority w:val="1"/>
+    <w:semiHidden/>
     <w:unhideWhenUsed/>
   </w:style>
   <w:style w:type="table" w:default="1" w:styleId="TableNormal">

</xml_diff>